<commit_message>
Removing spec files that are no longer needed and updating the user specification
</commit_message>
<xml_diff>
--- a/design/specifications/User specification.docx
+++ b/design/specifications/User specification.docx
@@ -129,7 +129,7 @@
           <w:rPr>
             <w:noProof/>
           </w:rPr>
-          <w:t>Friday, 5 November 2010</w:t>
+          <w:t>Monday, 24 October 2011</w:t>
         </w:r>
       </w:fldSimple>
     </w:p>
@@ -195,15 +195,7 @@
     </w:p>
     <w:p>
       <w:r>
-        <w:t xml:space="preserve">This page remarks that there are currently 3 things stopping small companies from using CFD tools which are: grid generation, problem setup and cost. They go on to explain that grid generation is a major cost because of the frequent changes in geometry and the necessary </w:t>
-      </w:r>
-      <w:proofErr w:type="spellStart"/>
-      <w:r>
-        <w:t>remeshing</w:t>
-      </w:r>
-      <w:proofErr w:type="spellEnd"/>
-      <w:r>
-        <w:t>.</w:t>
+        <w:t>This page remarks that there are currently 3 things stopping small companies from using CFD tools which are: grid generation, problem setup and cost. They go on to explain that grid generation is a major cost because of the frequent changes in geometry and the necessary remeshing.</w:t>
       </w:r>
     </w:p>
     <w:p>
@@ -227,13 +219,16 @@
     </w:p>
     <w:p>
       <w:r>
-        <w:t xml:space="preserve">The goal of Apollo is to </w:t>
-      </w:r>
-      <w:r>
-        <w:t>provide engineers and designers with the capability to evaluate</w:t>
-      </w:r>
-      <w:r>
-        <w:t xml:space="preserve"> and change</w:t>
+        <w:t xml:space="preserve">The goal of Apollo is to provide the user, engineers and designers, with a simple and intuitive way to </w:t>
+      </w:r>
+      <w:r>
+        <w:t>evaluate</w:t>
+      </w:r>
+      <w:r>
+        <w:t xml:space="preserve"> and </w:t>
+      </w:r>
+      <w:r>
+        <w:t>improve</w:t>
       </w:r>
       <w:r>
         <w:t xml:space="preserve"> the </w:t>
@@ -251,15 +246,7 @@
         <w:t xml:space="preserve">. </w:t>
       </w:r>
       <w:r>
-        <w:t xml:space="preserve">An example of this is an engineer who uses Apollo to determine the reactions of a design when subjected to </w:t>
-      </w:r>
-      <w:proofErr w:type="gramStart"/>
-      <w:r>
-        <w:t>an airflow</w:t>
-      </w:r>
-      <w:proofErr w:type="gramEnd"/>
-      <w:r>
-        <w:t xml:space="preserve"> or external forces.</w:t>
+        <w:t>An example of this is an engineer who uses Apollo to determine the reactions of a design when subjected to airflow or external forces.</w:t>
       </w:r>
     </w:p>
     <w:p/>
@@ -739,16 +726,11 @@
       <w:r>
         <w:t xml:space="preserve">In order to support development of new tools for Apollo an easy to use API should be provided. This API should guide developers to the best way to develop tools for Apollo, i.e. the API should make the developer ‘fall into the pit of </w:t>
       </w:r>
-      <w:proofErr w:type="gramStart"/>
       <w:r>
         <w:t>success</w:t>
       </w:r>
       <w:r>
-        <w:t>’</w:t>
-      </w:r>
-      <w:proofErr w:type="gramEnd"/>
-      <w:r>
-        <w:t>.</w:t>
+        <w:t>’.</w:t>
       </w:r>
     </w:p>
     <w:p>
@@ -4008,7 +3990,7 @@
 </file>
 
 <file path=customXml/itemProps1.xml><?xml version="1.0" encoding="utf-8"?>
-<ds:datastoreItem xmlns:ds="http://schemas.openxmlformats.org/officeDocument/2006/customXml" ds:itemID="{B0F64C35-FDCE-4456-9224-1FBD1D4450B8}">
+<ds:datastoreItem xmlns:ds="http://schemas.openxmlformats.org/officeDocument/2006/customXml" ds:itemID="{D7F19534-F27E-4C1A-B986-6A66A7816DD4}">
   <ds:schemaRefs>
     <ds:schemaRef ds:uri="http://schemas.openxmlformats.org/officeDocument/2006/bibliography"/>
   </ds:schemaRefs>

</xml_diff>